<commit_message>
Revision 2 of the testcases
</commit_message>
<xml_diff>
--- a/doc/testen/Autrag_Testen.docx
+++ b/doc/testen/Autrag_Testen.docx
@@ -152,6 +152,49 @@
           <w:lang w:val="de-DE"/>
         </w:rPr>
         <w:t>Wichtig ist, dass du den Testern keine weiteren Informationen gibst, sondern nur die Testbeschreibung vorliest.</w:t>
+      </w:r>
+    </w:p>
+    <w:p>
+      <w:pPr>
+        <w:rPr>
+          <w:lang w:val="de-DE"/>
+        </w:rPr>
+      </w:pPr>
+      <w:r>
+        <w:rPr>
+          <w:lang w:val="de-DE"/>
+        </w:rPr>
+        <w:t xml:space="preserve">Nach jedem Testfall sollst du noch einen kurzen </w:t>
+      </w:r>
+      <w:r>
+        <w:rPr>
+          <w:lang w:val="de-DE"/>
+        </w:rPr>
+        <w:t>Bericht</w:t>
+      </w:r>
+      <w:r>
+        <w:rPr>
+          <w:lang w:val="de-DE"/>
+        </w:rPr>
+        <w:t xml:space="preserve"> schreiben</w:t>
+      </w:r>
+      <w:r>
+        <w:rPr>
+          <w:lang w:val="de-DE"/>
+        </w:rPr>
+        <w:t xml:space="preserve">, der zeigen soll, ob das Testszenario schnell und richtig absolviert wurde. War dies nicht der Fall, den Tester </w:t>
+      </w:r>
+      <w:r>
+        <w:rPr>
+          <w:lang w:val="de-DE"/>
+        </w:rPr>
+        <w:t>fragen,</w:t>
+      </w:r>
+      <w:r>
+        <w:rPr>
+          <w:lang w:val="de-DE"/>
+        </w:rPr>
+        <w:t xml:space="preserve"> was er verbessern würde um die Benutzeroberfläche zu verbessern und übersichtlicher zu gestalten.</w:t>
       </w:r>
     </w:p>
     <w:sectPr>

</xml_diff>